<commit_message>
minor edits week 8
</commit_message>
<xml_diff>
--- a/08-unity-physics/1. המנוע הפיזיקלי של יונטי.docx
+++ b/08-unity-physics/1. המנוע הפיזיקלי של יונטי.docx
@@ -1129,7 +1129,33 @@
         <w:rPr>
           <w:rtl/>
         </w:rPr>
-        <w:t xml:space="preserve">גופים קטנים מופשעים ומשפיעים על גופים אחרים, לדוגמא בני אדם הם בעלי מאסות קטנות ולכן ההשפעה תהיה מאד קטנה על הגופים האחרים עד כדי כך שההפשעה זניחה. לעומת זאת, בנושא כדור הארץ והירח האפקט ברור לעין- הירח מקיף את כדור הארץ בגלל השפעת כוח הכבידה. בכדור הארץ קיימות תופעות כמו  גאות ושפל הנגרמות מהשפעת כוח הכבידה של הירח. </w:t>
+        <w:t>גופים קטנים מוש</w:t>
+      </w:r>
+      <w:r>
+        <w:rPr>
+          <w:rFonts w:hint="cs"/>
+          <w:rtl/>
+        </w:rPr>
+        <w:t>פ</w:t>
+      </w:r>
+      <w:r>
+        <w:rPr>
+          <w:rtl/>
+        </w:rPr>
+        <w:t>עים ומשפיעים על גופים אחרים, לדוגמא בני אדם הם בעלי מאסות קטנות ולכן ההשפעה תהיה מאד קטנה על הגופים האחרים עד כדי כך שההש</w:t>
+      </w:r>
+      <w:r>
+        <w:rPr>
+          <w:rFonts w:hint="cs"/>
+          <w:rtl/>
+        </w:rPr>
+        <w:t>פ</w:t>
+      </w:r>
+      <w:r>
+        <w:rPr>
+          <w:rtl/>
+        </w:rPr>
+        <w:t xml:space="preserve">עה זניחה. לעומת זאת, בנושא כדור הארץ והירח האפקט ברור לעין- הירח מקיף את כדור הארץ בגלל השפעת כוח הכבידה. בכדור הארץ קיימות תופעות כמו  גאות ושפל הנגרמות מהשפעת כוח הכבידה של הירח. </w:t>
       </w:r>
       <w:r>
         <w:rPr>
@@ -1160,7 +1186,20 @@
         <w:rPr>
           <w:rtl/>
         </w:rPr>
-        <w:t xml:space="preserve"> שקול שהוא שילוב של המשיכה מהמסה של כדור הארץ  והכוח הצנטריפוגלי(כח תנועה סיבובית) הנוצר מסיבוב הכוכב סביב עצמו. </w:t>
+        <w:t xml:space="preserve"> שקול שהוא שילוב של המשיכה מהמסה של כדור הארץ  והכוח הצנטריפוגלי</w:t>
+      </w:r>
+      <w:r>
+        <w:rPr>
+          <w:rFonts w:hint="cs"/>
+          <w:rtl/>
+        </w:rPr>
+        <w:t xml:space="preserve"> </w:t>
+      </w:r>
+      <w:r>
+        <w:rPr>
+          <w:rtl/>
+        </w:rPr>
+        <w:t xml:space="preserve">(כח תנועה סיבובית) הנוצר מסיבוב הכוכב סביב עצמו. </w:t>
       </w:r>
       <w:r>
         <w:rPr>
@@ -1267,15 +1306,43 @@
           <w:rFonts w:hint="cs"/>
           <w:rtl/>
         </w:rPr>
-        <w:t>, למעט אזורים כמו מפרץ הדסון בקנדה (אם אתם מתקשים לעמוד בדיאטה כדי שתשקלו פשוט לעבור למפרץ הדסון ,שם תשקלו פחות) .</w:t>
-      </w:r>
-      <w:r>
-        <w:rPr>
-          <w:rFonts w:hint="cs"/>
-          <w:rtl/>
-        </w:rPr>
-        <w:br/>
-        <w:t>עד כאן הרקע וחזרה לעניינו: אם נסתכל על אחד מההגדרות שקשורות בפיזיקה של המשחק(</w:t>
+        <w:t>, למעט אזורים כמו מפרץ הדסון בקנדה (אם אתם מתקשים לעמוד בדיאטה כד</w:t>
+      </w:r>
+      <w:r>
+        <w:rPr>
+          <w:rFonts w:hint="cs"/>
+          <w:rtl/>
+        </w:rPr>
+        <w:t>א</w:t>
+      </w:r>
+      <w:r>
+        <w:rPr>
+          <w:rFonts w:hint="cs"/>
+          <w:rtl/>
+        </w:rPr>
+        <w:t>י שתשקלו פשוט לעבור למפרץ הדסון ,שם תשקלו פחות) .</w:t>
+      </w:r>
+      <w:r>
+        <w:rPr>
+          <w:rFonts w:hint="cs"/>
+          <w:rtl/>
+        </w:rPr>
+        <w:br/>
+        <w:t>עד כאן הרקע וחזרה לעניינו: אם נסתכל על אחד מההגדרות שקשורות בפיזיקה של המשחק</w:t>
+      </w:r>
+      <w:r>
+        <w:rPr>
+          <w:rFonts w:hint="cs"/>
+          <w:rtl/>
+        </w:rPr>
+        <w:t xml:space="preserve"> </w:t>
+      </w:r>
+      <w:r>
+        <w:rPr>
+          <w:rFonts w:hint="cs"/>
+          <w:rtl/>
+        </w:rPr>
+        <w:t>(</w:t>
       </w:r>
       <w:r>
         <w:t xml:space="preserve">Physics </w:t>
@@ -1302,7 +1369,20 @@
         <w:rPr>
           <w:rtl/>
         </w:rPr>
-        <w:t>, וכשמו כן הוא- מנסה לדמות את הגרביטציה(או, יותר נכון, כוח המשיכה) על כדור הארץ. הכוח מסומן על פני ציר ה-</w:t>
+        <w:t>, וכשמו כן הוא- מנסה לדמות את הגרביטציה</w:t>
+      </w:r>
+      <w:r>
+        <w:rPr>
+          <w:rFonts w:hint="cs"/>
+          <w:rtl/>
+        </w:rPr>
+        <w:t xml:space="preserve"> </w:t>
+      </w:r>
+      <w:r>
+        <w:rPr>
+          <w:rtl/>
+        </w:rPr>
+        <w:t>(או, יותר נכון, כוח המשיכה) על כדור הארץ. הכוח מסומן על פני ציר ה-</w:t>
       </w:r>
       <w:r>
         <w:t>y</w:t>
@@ -1458,6 +1538,13 @@
           <w:rFonts w:hint="cs"/>
           <w:rtl/>
         </w:rPr>
+        <w:t xml:space="preserve"> </w:t>
+      </w:r>
+      <w:r>
+        <w:rPr>
+          <w:rFonts w:hint="cs"/>
+          <w:rtl/>
+        </w:rPr>
         <w:t>(האם הוא מחליק על המשטח כמו קוביית קרח)</w:t>
       </w:r>
       <w:r>
@@ -1472,7 +1559,21 @@
           <w:rFonts w:hint="cs"/>
           <w:rtl/>
         </w:rPr>
-        <w:t>צות</w:t>
+        <w:t>צ</w:t>
+      </w:r>
+      <w:r>
+        <w:rPr>
+          <w:rFonts w:hint="cs"/>
+          <w:rtl/>
+        </w:rPr>
+        <w:t>י</w:t>
+      </w:r>
+      <w:r>
+        <w:rPr>
+          <w:rFonts w:hint="cs"/>
+          <w:rtl/>
+        </w:rPr>
+        <w:t>ות</w:t>
       </w:r>
       <w:r>
         <w:rPr>
@@ -1500,14 +1601,42 @@
           <w:rFonts w:hint="cs"/>
           <w:rtl/>
         </w:rPr>
-        <w:t xml:space="preserve"> נעדיף להגדיר רמת קפיצות נמוכה, ועבור </w:t>
-      </w:r>
-      <w:r>
-        <w:rPr>
-          <w:rFonts w:hint="cs"/>
-          <w:rtl/>
-        </w:rPr>
-        <w:t xml:space="preserve">אובייקטים עשויים גומי נעדיף רמת קפיצות גבוהה. </w:t>
+        <w:t xml:space="preserve"> נעדיף להגדיר רמת קפיצ</w:t>
+      </w:r>
+      <w:r>
+        <w:rPr>
+          <w:rFonts w:hint="cs"/>
+          <w:rtl/>
+        </w:rPr>
+        <w:t>י</w:t>
+      </w:r>
+      <w:r>
+        <w:rPr>
+          <w:rFonts w:hint="cs"/>
+          <w:rtl/>
+        </w:rPr>
+        <w:t xml:space="preserve">ות נמוכה, ועבור </w:t>
+      </w:r>
+      <w:r>
+        <w:rPr>
+          <w:rFonts w:hint="cs"/>
+          <w:rtl/>
+        </w:rPr>
+        <w:t>אובייקטים עשויים גומי נעדיף רמת קפיצ</w:t>
+      </w:r>
+      <w:r>
+        <w:rPr>
+          <w:rFonts w:hint="cs"/>
+          <w:rtl/>
+        </w:rPr>
+        <w:t>י</w:t>
+      </w:r>
+      <w:r>
+        <w:rPr>
+          <w:rFonts w:hint="cs"/>
+          <w:rtl/>
+        </w:rPr>
+        <w:t xml:space="preserve">ות גבוהה. </w:t>
       </w:r>
       <w:r>
         <w:rPr>
@@ -1591,7 +1720,21 @@
           <w:rFonts w:hint="cs"/>
           <w:rtl/>
         </w:rPr>
-        <w:t xml:space="preserve">הפירמידה מסמלות אילו שכבות משפעות על האובייקט. </w:t>
+        <w:t>הפירמידה מסמלות אילו שכבות משפ</w:t>
+      </w:r>
+      <w:r>
+        <w:rPr>
+          <w:rFonts w:hint="cs"/>
+          <w:rtl/>
+        </w:rPr>
+        <w:t>י</w:t>
+      </w:r>
+      <w:r>
+        <w:rPr>
+          <w:rFonts w:hint="cs"/>
+          <w:rtl/>
+        </w:rPr>
+        <w:t xml:space="preserve">עות על האובייקט. </w:t>
       </w:r>
       <w:r>
         <w:rPr>
@@ -1731,7 +1874,35 @@
           <w:rFonts w:hint="cs"/>
           <w:rtl/>
         </w:rPr>
-        <w:t>אחראי לפוזיציה, רוטציה(סיבוביות) וגודל האובייקט.</w:t>
+        <w:t xml:space="preserve">אחראי </w:t>
+      </w:r>
+      <w:r>
+        <w:rPr>
+          <w:rFonts w:hint="cs"/>
+          <w:rtl/>
+        </w:rPr>
+        <w:t>למיקום</w:t>
+      </w:r>
+      <w:r>
+        <w:rPr>
+          <w:rFonts w:hint="cs"/>
+          <w:rtl/>
+        </w:rPr>
+        <w:t>, רוטציה</w:t>
+      </w:r>
+      <w:r>
+        <w:rPr>
+          <w:rFonts w:hint="cs"/>
+          <w:rtl/>
+        </w:rPr>
+        <w:t xml:space="preserve"> </w:t>
+      </w:r>
+      <w:r>
+        <w:rPr>
+          <w:rFonts w:hint="cs"/>
+          <w:rtl/>
+        </w:rPr>
+        <w:t>(סיבוביות) וגודל האובייקט.</w:t>
       </w:r>
       <w:r>
         <w:rPr>
@@ -2256,8 +2427,53 @@
           <w:rFonts w:hint="cs"/>
           <w:rtl/>
         </w:rPr>
-        <w:t>הערה: אין זה אומר שהוא נופל מהר יותר מאובייקט עם מסה פחותה (מופעל עליהם אותו כוחות).</w:t>
-      </w:r>
+        <w:t xml:space="preserve">הערה: אין זה אומר שהוא נופל מהר יותר מאובייקט עם מסה פחותה </w:t>
+      </w:r>
+      <w:r>
+        <w:rPr>
+          <w:rtl/>
+        </w:rPr>
+        <w:t>–</w:t>
+      </w:r>
+      <w:r>
+        <w:rPr>
+          <w:rFonts w:hint="cs"/>
+          <w:rtl/>
+        </w:rPr>
+        <w:t xml:space="preserve"> כל החפצים נופלים באותה תאוצה בדיוק!</w:t>
+      </w:r>
+      <w:r>
+        <w:rPr>
+          <w:rFonts w:hint="cs"/>
+        </w:rPr>
+        <w:t xml:space="preserve"> </w:t>
+      </w:r>
+      <w:r>
+        <w:rPr>
+          <w:rFonts w:hint="cs"/>
+          <w:rtl/>
+        </w:rPr>
+        <w:t xml:space="preserve">(ראו </w:t>
+      </w:r>
+      <w:hyperlink r:id="rId11" w:history="1">
+        <w:r>
+          <w:rPr>
+            <w:rStyle w:val="Hyperlink"/>
+            <w:rFonts w:hint="cs"/>
+            <w:rtl/>
+          </w:rPr>
+          <w:t>ניסוי גלילאו</w:t>
+        </w:r>
+      </w:hyperlink>
+      <w:r>
+        <w:rPr>
+          <w:rFonts w:hint="cs"/>
+          <w:rtl/>
+        </w:rPr>
+        <w:t>).</w:t>
+      </w:r>
+      <w:bookmarkStart w:id="0" w:name="_GoBack"/>
+      <w:bookmarkEnd w:id="0"/>
       <w:r>
         <w:rPr>
           <w:rtl/>
@@ -2865,7 +3081,15 @@
           <w:rFonts w:hint="cs"/>
           <w:rtl/>
         </w:rPr>
-        <w:t>. עבור ערך שלילי נוספים כוחות נגדיים לכוח ששמנו ב-</w:t>
+        <w:t xml:space="preserve">. עבור ערך שלילי </w:t>
+      </w:r>
+      <w:r>
+        <w:rPr>
+          <w:rFonts w:hint="cs"/>
+          <w:rtl/>
+        </w:rPr>
+        <w:lastRenderedPageBreak/>
+        <w:t>נוספים כוחות נגדיים לכוח ששמנו ב-</w:t>
       </w:r>
       <w:r>
         <w:t>speed</w:t>
@@ -2885,7 +3109,6 @@
         <w:br/>
       </w:r>
       <w:r>
-        <w:lastRenderedPageBreak/>
         <w:t>collider mask</w:t>
       </w:r>
       <w:r>
@@ -2990,7 +3213,7 @@
                           </pic:cNvPicPr>
                         </pic:nvPicPr>
                         <pic:blipFill>
-                          <a:blip r:embed="rId11" cstate="print">
+                          <a:blip r:embed="rId12" cstate="print">
                             <a:extLst>
                               <a:ext uri="{28A0092B-C50C-407E-A947-70E740481C1C}">
                                 <a14:useLocalDpi xmlns:a14="http://schemas.microsoft.com/office/drawing/2010/main" val="0"/>
@@ -3029,7 +3252,7 @@
                           </pic:cNvPicPr>
                         </pic:nvPicPr>
                         <pic:blipFill>
-                          <a:blip r:embed="rId12" cstate="print">
+                          <a:blip r:embed="rId13" cstate="print">
                             <a:extLst>
                               <a:ext uri="{28A0092B-C50C-407E-A947-70E740481C1C}">
                                 <a14:useLocalDpi xmlns:a14="http://schemas.microsoft.com/office/drawing/2010/main" val="0"/>
@@ -3068,7 +3291,7 @@
                           </pic:cNvPicPr>
                         </pic:nvPicPr>
                         <pic:blipFill>
-                          <a:blip r:embed="rId13" cstate="print">
+                          <a:blip r:embed="rId14" cstate="print">
                             <a:extLst>
                               <a:ext uri="{28A0092B-C50C-407E-A947-70E740481C1C}">
                                 <a14:useLocalDpi xmlns:a14="http://schemas.microsoft.com/office/drawing/2010/main" val="0"/>
@@ -3104,7 +3327,7 @@
                           </pic:cNvPicPr>
                         </pic:nvPicPr>
                         <pic:blipFill>
-                          <a:blip r:embed="rId14" cstate="print">
+                          <a:blip r:embed="rId15" cstate="print">
                             <a:extLst>
                               <a:ext uri="{28A0092B-C50C-407E-A947-70E740481C1C}">
                                 <a14:useLocalDpi xmlns:a14="http://schemas.microsoft.com/office/drawing/2010/main" val="0"/>
@@ -3146,7 +3369,7 @@
           </mc:Choice>
           <mc:Fallback>
             <w:pict>
-              <v:group w14:anchorId="4C619A6E" id="קבוצה 28" o:spid="_x0000_s1026" style="position:absolute;margin-left:83.2pt;margin-top:60.45pt;width:365.15pt;height:154.9pt;z-index:251663360;mso-width-relative:margin;mso-height-relative:margin" coordsize="51937,25456" o:gfxdata="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">
+              <v:group w14:anchorId="69508A7A" id="קבוצה 28" o:spid="_x0000_s1026" style="position:absolute;margin-left:83.2pt;margin-top:60.45pt;width:365.15pt;height:154.9pt;z-index:251663360;mso-width-relative:margin;mso-height-relative:margin" coordsize="51937,25456" o:gfxdata="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">
                 <v:shapetype id="_x0000_t75" coordsize="21600,21600" o:spt="75" o:preferrelative="t" path="m@4@5l@4@11@9@11@9@5xe" filled="f" stroked="f">
                   <v:stroke joinstyle="miter"/>
                   <v:formulas>
@@ -3167,19 +3390,19 @@
                   <o:lock v:ext="edit" aspectratio="t"/>
                 </v:shapetype>
                 <v:shape id="תמונה 2" o:spid="_x0000_s1027" type="#_x0000_t75" style="position:absolute;width:20043;height:10826;visibility:visible;mso-wrap-style:square" o:gfxdata="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">
-                  <v:imagedata r:id="rId15" o:title=""/>
+                  <v:imagedata r:id="rId16" o:title=""/>
                   <v:shadow on="t" color="#333" opacity="42598f" origin="-.5,-.5" offset="2.74397mm,2.74397mm"/>
                 </v:shape>
                 <v:shape id="תמונה 4" o:spid="_x0000_s1028" type="#_x0000_t75" style="position:absolute;left:8997;top:5047;width:19678;height:10826;visibility:visible;mso-wrap-style:square" o:gfxdata="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">
-                  <v:imagedata r:id="rId16" o:title=""/>
+                  <v:imagedata r:id="rId17" o:title=""/>
                   <v:shadow on="t" color="black" opacity="26214f" origin=".5" offset="-1.0065mm,-.32706mm"/>
                 </v:shape>
                 <v:shape id="תמונה 5" o:spid="_x0000_s1029" type="#_x0000_t75" style="position:absolute;left:19970;top:9363;width:20190;height:10753;visibility:visible;mso-wrap-style:square" o:gfxdata="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">
-                  <v:imagedata r:id="rId17" o:title=""/>
+                  <v:imagedata r:id="rId18" o:title=""/>
                   <v:shadow on="t" color="black" opacity="26214f" origin=".5,.5" offset="-.74836mm,-.74836mm"/>
                 </v:shape>
                 <v:shape id="תמונה 7" o:spid="_x0000_s1030" type="#_x0000_t75" style="position:absolute;left:31821;top:14630;width:20116;height:10826;visibility:visible;mso-wrap-style:square" o:gfxdata="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">
-                  <v:imagedata r:id="rId18" o:title=""/>
+                  <v:imagedata r:id="rId19" o:title=""/>
                   <v:shadow on="t" color="black" opacity="26214f" origin=".5,.5" offset="-.74836mm,-.74836mm"/>
                 </v:shape>
                 <w10:wrap type="tight"/>
@@ -3474,7 +3697,7 @@
                     <pic:cNvPicPr/>
                   </pic:nvPicPr>
                   <pic:blipFill>
-                    <a:blip r:embed="rId19">
+                    <a:blip r:embed="rId20">
                       <a:extLst>
                         <a:ext uri="{28A0092B-C50C-407E-A947-70E740481C1C}">
                           <a14:useLocalDpi xmlns:a14="http://schemas.microsoft.com/office/drawing/2010/main" val="0"/>
@@ -3988,7 +4211,7 @@
                           </pic:cNvPicPr>
                         </pic:nvPicPr>
                         <pic:blipFill>
-                          <a:blip r:embed="rId20" cstate="print">
+                          <a:blip r:embed="rId21" cstate="print">
                             <a:extLst>
                               <a:ext uri="{28A0092B-C50C-407E-A947-70E740481C1C}">
                                 <a14:useLocalDpi xmlns:a14="http://schemas.microsoft.com/office/drawing/2010/main" val="0"/>
@@ -4024,7 +4247,7 @@
                           </pic:cNvPicPr>
                         </pic:nvPicPr>
                         <pic:blipFill>
-                          <a:blip r:embed="rId21" cstate="print">
+                          <a:blip r:embed="rId22" cstate="print">
                             <a:extLst>
                               <a:ext uri="{28A0092B-C50C-407E-A947-70E740481C1C}">
                                 <a14:useLocalDpi xmlns:a14="http://schemas.microsoft.com/office/drawing/2010/main" val="0"/>
@@ -4053,7 +4276,7 @@
                           </pic:cNvPicPr>
                         </pic:nvPicPr>
                         <pic:blipFill>
-                          <a:blip r:embed="rId22" cstate="print">
+                          <a:blip r:embed="rId23" cstate="print">
                             <a:extLst>
                               <a:ext uri="{28A0092B-C50C-407E-A947-70E740481C1C}">
                                 <a14:useLocalDpi xmlns:a14="http://schemas.microsoft.com/office/drawing/2010/main" val="0"/>
@@ -4095,16 +4318,16 @@
           </mc:Choice>
           <mc:Fallback>
             <w:pict>
-              <v:group w14:anchorId="2A490CAE" id="קבוצה 29" o:spid="_x0000_s1026" style="position:absolute;margin-left:79.2pt;margin-top:20.15pt;width:377.85pt;height:145.7pt;z-index:251667456;mso-width-relative:margin;mso-height-relative:margin" coordsize="54717,26334" o:gfxdata="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">
+              <v:group w14:anchorId="2EB9A83A" id="קבוצה 29" o:spid="_x0000_s1026" style="position:absolute;margin-left:79.2pt;margin-top:20.15pt;width:377.85pt;height:145.7pt;z-index:251667456;mso-width-relative:margin;mso-height-relative:margin" coordsize="54717,26334" o:gfxdata="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">
                 <v:shape id="תמונה 9" o:spid="_x0000_s1027" type="#_x0000_t75" style="position:absolute;width:25383;height:13972;visibility:visible;mso-wrap-style:square" o:gfxdata="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">
-                  <v:imagedata r:id="rId23" o:title=""/>
+                  <v:imagedata r:id="rId24" o:title=""/>
                   <v:shadow on="t" color="black" opacity="26214f" origin=".5,.5" offset="-.74836mm,-.74836mm"/>
                 </v:shape>
                 <v:shape id="תמונה 10" o:spid="_x0000_s1028" type="#_x0000_t75" style="position:absolute;left:13679;top:6364;width:25311;height:14045;visibility:visible;mso-wrap-style:square" o:gfxdata="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">
-                  <v:imagedata r:id="rId24" o:title=""/>
+                  <v:imagedata r:id="rId25" o:title=""/>
                 </v:shape>
                 <v:shape id="תמונה 11" o:spid="_x0000_s1029" type="#_x0000_t75" style="position:absolute;left:29333;top:12289;width:25384;height:14045;visibility:visible;mso-wrap-style:square" o:gfxdata="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">
-                  <v:imagedata r:id="rId25" o:title=""/>
+                  <v:imagedata r:id="rId26" o:title=""/>
                   <v:shadow on="t" color="black" opacity="26214f" origin=".5,.5" offset="-.74836mm,-.74836mm"/>
                 </v:shape>
                 <w10:wrap type="tight"/>
@@ -4738,7 +4961,7 @@
                           </pic:cNvPicPr>
                         </pic:nvPicPr>
                         <pic:blipFill>
-                          <a:blip r:embed="rId26" cstate="print">
+                          <a:blip r:embed="rId27" cstate="print">
                             <a:extLst>
                               <a:ext uri="{28A0092B-C50C-407E-A947-70E740481C1C}">
                                 <a14:useLocalDpi xmlns:a14="http://schemas.microsoft.com/office/drawing/2010/main" val="0"/>
@@ -4775,7 +4998,7 @@
                           </pic:cNvPicPr>
                         </pic:nvPicPr>
                         <pic:blipFill>
-                          <a:blip r:embed="rId27" cstate="print">
+                          <a:blip r:embed="rId28" cstate="print">
                             <a:extLst>
                               <a:ext uri="{28A0092B-C50C-407E-A947-70E740481C1C}">
                                 <a14:useLocalDpi xmlns:a14="http://schemas.microsoft.com/office/drawing/2010/main" val="0"/>
@@ -4812,7 +5035,7 @@
                           </pic:cNvPicPr>
                         </pic:nvPicPr>
                         <pic:blipFill>
-                          <a:blip r:embed="rId28" cstate="print">
+                          <a:blip r:embed="rId29" cstate="print">
                             <a:extLst>
                               <a:ext uri="{28A0092B-C50C-407E-A947-70E740481C1C}">
                                 <a14:useLocalDpi xmlns:a14="http://schemas.microsoft.com/office/drawing/2010/main" val="0"/>
@@ -4849,7 +5072,7 @@
                           </pic:cNvPicPr>
                         </pic:nvPicPr>
                         <pic:blipFill>
-                          <a:blip r:embed="rId29" cstate="print">
+                          <a:blip r:embed="rId30" cstate="print">
                             <a:extLst>
                               <a:ext uri="{28A0092B-C50C-407E-A947-70E740481C1C}">
                                 <a14:useLocalDpi xmlns:a14="http://schemas.microsoft.com/office/drawing/2010/main" val="0"/>
@@ -4886,18 +5109,18 @@
           </mc:Choice>
           <mc:Fallback>
             <w:pict>
-              <v:group w14:anchorId="6C556F39" id="קבוצה 30" o:spid="_x0000_s1026" style="position:absolute;margin-left:38.2pt;margin-top:528.15pt;width:330pt;height:97.3pt;z-index:251671552" coordsize="41916,12362" o:gfxdata="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">
+              <v:group w14:anchorId="63619C6D" id="קבוצה 30" o:spid="_x0000_s1026" style="position:absolute;margin-left:38.2pt;margin-top:528.15pt;width:330pt;height:97.3pt;z-index:251671552" coordsize="41916,12362" o:gfxdata="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">
                 <v:shape id="תמונה 6" o:spid="_x0000_s1027" type="#_x0000_t75" style="position:absolute;width:13021;height:7242;visibility:visible;mso-wrap-style:square" o:gfxdata="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">
-                  <v:imagedata r:id="rId30" o:title=""/>
+                  <v:imagedata r:id="rId31" o:title=""/>
                 </v:shape>
                 <v:shape id="תמונה 12" o:spid="_x0000_s1028" type="#_x0000_t75" style="position:absolute;left:11045;top:2926;width:12071;height:6730;visibility:visible;mso-wrap-style:square" o:gfxdata="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">
-                  <v:imagedata r:id="rId31" o:title=""/>
+                  <v:imagedata r:id="rId32" o:title=""/>
                 </v:shape>
                 <v:shape id="תמונה 13" o:spid="_x0000_s1029" type="#_x0000_t75" style="position:absolute;left:21140;top:4535;width:11851;height:6657;visibility:visible;mso-wrap-style:square" o:gfxdata="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">
-                  <v:imagedata r:id="rId32" o:title=""/>
+                  <v:imagedata r:id="rId33" o:title=""/>
                 </v:shape>
                 <v:shape id="תמונה 14" o:spid="_x0000_s1030" type="#_x0000_t75" style="position:absolute;left:30870;top:6291;width:11046;height:6071;visibility:visible;mso-wrap-style:square" o:gfxdata="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">
-                  <v:imagedata r:id="rId33" o:title=""/>
+                  <v:imagedata r:id="rId34" o:title=""/>
                 </v:shape>
               </v:group>
             </w:pict>
@@ -5190,7 +5413,7 @@
                           </pic:cNvPicPr>
                         </pic:nvPicPr>
                         <pic:blipFill>
-                          <a:blip r:embed="rId34">
+                          <a:blip r:embed="rId35">
                             <a:extLst>
                               <a:ext uri="{28A0092B-C50C-407E-A947-70E740481C1C}">
                                 <a14:useLocalDpi xmlns:a14="http://schemas.microsoft.com/office/drawing/2010/main" val="0"/>
@@ -5226,7 +5449,7 @@
                           </pic:cNvPicPr>
                         </pic:nvPicPr>
                         <pic:blipFill>
-                          <a:blip r:embed="rId35">
+                          <a:blip r:embed="rId36">
                             <a:extLst>
                               <a:ext uri="{28A0092B-C50C-407E-A947-70E740481C1C}">
                                 <a14:useLocalDpi xmlns:a14="http://schemas.microsoft.com/office/drawing/2010/main" val="0"/>
@@ -5262,7 +5485,7 @@
                           </pic:cNvPicPr>
                         </pic:nvPicPr>
                         <pic:blipFill>
-                          <a:blip r:embed="rId36">
+                          <a:blip r:embed="rId37">
                             <a:extLst>
                               <a:ext uri="{28A0092B-C50C-407E-A947-70E740481C1C}">
                                 <a14:useLocalDpi xmlns:a14="http://schemas.microsoft.com/office/drawing/2010/main" val="0"/>
@@ -5304,17 +5527,17 @@
           </mc:Choice>
           <mc:Fallback>
             <w:pict>
-              <v:group w14:anchorId="427CA49B" id="קבוצה 18" o:spid="_x0000_s1026" style="position:absolute;margin-left:82.1pt;margin-top:161.3pt;width:402.05pt;height:175.7pt;z-index:251674624;mso-width-relative:margin;mso-height-relative:margin" coordsize="57245,24384" o:gfxdata="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">
+              <v:group w14:anchorId="58BE7BC8" id="קבוצה 18" o:spid="_x0000_s1026" style="position:absolute;margin-left:82.1pt;margin-top:161.3pt;width:402.05pt;height:175.7pt;z-index:251674624;mso-width-relative:margin;mso-height-relative:margin" coordsize="57245,24384" o:gfxdata="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">
                 <v:shape id="תמונה 15" o:spid="_x0000_s1027" type="#_x0000_t75" style="position:absolute;width:23907;height:13239;visibility:visible;mso-wrap-style:square" o:gfxdata="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">
-                  <v:imagedata r:id="rId37" o:title=""/>
+                  <v:imagedata r:id="rId38" o:title=""/>
                   <v:shadow on="t" color="black" opacity="26214f" origin=".5" offset="-3pt,0"/>
                 </v:shape>
                 <v:shape id="תמונה 16" o:spid="_x0000_s1028" type="#_x0000_t75" style="position:absolute;left:15716;top:4762;width:23717;height:12859;visibility:visible;mso-wrap-style:square" o:gfxdata="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">
-                  <v:imagedata r:id="rId38" o:title=""/>
+                  <v:imagedata r:id="rId39" o:title=""/>
                   <v:shadow on="t" color="black" opacity="26214f" origin=".5" offset="-3pt,0"/>
                 </v:shape>
                 <v:shape id="תמונה 17" o:spid="_x0000_s1029" type="#_x0000_t75" style="position:absolute;left:31813;top:10572;width:25432;height:13812;visibility:visible;mso-wrap-style:square" o:gfxdata="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">
-                  <v:imagedata r:id="rId39" o:title=""/>
+                  <v:imagedata r:id="rId40" o:title=""/>
                   <v:shadow on="t" color="black" opacity="26214f" origin=".5" offset="-3pt,0"/>
                 </v:shape>
               </v:group>
@@ -5563,7 +5786,7 @@
                     <pic:cNvPicPr/>
                   </pic:nvPicPr>
                   <pic:blipFill>
-                    <a:blip r:embed="rId40" cstate="print">
+                    <a:blip r:embed="rId41" cstate="print">
                       <a:extLst>
                         <a:ext uri="{28A0092B-C50C-407E-A947-70E740481C1C}">
                           <a14:useLocalDpi xmlns:a14="http://schemas.microsoft.com/office/drawing/2010/main" val="0"/>
@@ -6033,7 +6256,7 @@
                           </pic:cNvPicPr>
                         </pic:nvPicPr>
                         <pic:blipFill>
-                          <a:blip r:embed="rId41" cstate="print">
+                          <a:blip r:embed="rId42" cstate="print">
                             <a:extLst>
                               <a:ext uri="{28A0092B-C50C-407E-A947-70E740481C1C}">
                                 <a14:useLocalDpi xmlns:a14="http://schemas.microsoft.com/office/drawing/2010/main" val="0"/>
@@ -6069,7 +6292,7 @@
                           </pic:cNvPicPr>
                         </pic:nvPicPr>
                         <pic:blipFill>
-                          <a:blip r:embed="rId42" cstate="print">
+                          <a:blip r:embed="rId43" cstate="print">
                             <a:extLst>
                               <a:ext uri="{28A0092B-C50C-407E-A947-70E740481C1C}">
                                 <a14:useLocalDpi xmlns:a14="http://schemas.microsoft.com/office/drawing/2010/main" val="0"/>
@@ -6105,7 +6328,7 @@
                           </pic:cNvPicPr>
                         </pic:nvPicPr>
                         <pic:blipFill>
-                          <a:blip r:embed="rId43" cstate="print">
+                          <a:blip r:embed="rId44" cstate="print">
                             <a:extLst>
                               <a:ext uri="{28A0092B-C50C-407E-A947-70E740481C1C}">
                                 <a14:useLocalDpi xmlns:a14="http://schemas.microsoft.com/office/drawing/2010/main" val="0"/>
@@ -6141,7 +6364,7 @@
                           </pic:cNvPicPr>
                         </pic:nvPicPr>
                         <pic:blipFill>
-                          <a:blip r:embed="rId44" cstate="print">
+                          <a:blip r:embed="rId45" cstate="print">
                             <a:extLst>
                               <a:ext uri="{28A0092B-C50C-407E-A947-70E740481C1C}">
                                 <a14:useLocalDpi xmlns:a14="http://schemas.microsoft.com/office/drawing/2010/main" val="0"/>
@@ -6177,7 +6400,7 @@
                           </pic:cNvPicPr>
                         </pic:nvPicPr>
                         <pic:blipFill>
-                          <a:blip r:embed="rId45">
+                          <a:blip r:embed="rId46">
                             <a:extLst>
                               <a:ext uri="{28A0092B-C50C-407E-A947-70E740481C1C}">
                                 <a14:useLocalDpi xmlns:a14="http://schemas.microsoft.com/office/drawing/2010/main" val="0"/>
@@ -6213,25 +6436,25 @@
           </mc:Choice>
           <mc:Fallback>
             <w:pict>
-              <v:group w14:anchorId="48417A92" id="קבוצה 26" o:spid="_x0000_s1026" style="position:absolute;margin-left:13.85pt;margin-top:113.25pt;width:516pt;height:187.5pt;z-index:251680768" coordsize="65532,23812" o:gfxdata="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">
+              <v:group w14:anchorId="064F0738" id="קבוצה 26" o:spid="_x0000_s1026" style="position:absolute;margin-left:13.85pt;margin-top:113.25pt;width:516pt;height:187.5pt;z-index:251680768" coordsize="65532,23812" o:gfxdata="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">
                 <v:shape id="תמונה 21" o:spid="_x0000_s1027" type="#_x0000_t75" style="position:absolute;top:13811;width:17907;height:10001;visibility:visible;mso-wrap-style:square" o:gfxdata="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">
-                  <v:imagedata r:id="rId46" o:title=""/>
+                  <v:imagedata r:id="rId47" o:title=""/>
                   <v:shadow on="t" color="black" opacity="26214f" origin=".5" offset="-3pt,0"/>
                 </v:shape>
                 <v:shape id="תמונה 22" o:spid="_x0000_s1028" type="#_x0000_t75" style="position:absolute;left:12096;top:10382;width:18193;height:9811;visibility:visible;mso-wrap-style:square" o:gfxdata="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">
-                  <v:imagedata r:id="rId47" o:title=""/>
+                  <v:imagedata r:id="rId48" o:title=""/>
                   <v:shadow on="t" color="black" opacity="26214f" origin=".5,-.5" offset="-.74836mm,.74836mm"/>
                 </v:shape>
                 <v:shape id="תמונה 23" o:spid="_x0000_s1029" type="#_x0000_t75" style="position:absolute;left:24098;top:6858;width:17716;height:9810;visibility:visible;mso-wrap-style:square" o:gfxdata="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">
-                  <v:imagedata r:id="rId48" o:title=""/>
+                  <v:imagedata r:id="rId49" o:title=""/>
                   <v:shadow on="t" color="black" opacity="26214f" origin=".5" offset="-3pt,0"/>
                 </v:shape>
                 <v:shape id="תמונה 24" o:spid="_x0000_s1030" type="#_x0000_t75" style="position:absolute;left:32289;top:3619;width:17431;height:9430;visibility:visible;mso-wrap-style:square" o:gfxdata="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">
-                  <v:imagedata r:id="rId49" o:title=""/>
+                  <v:imagedata r:id="rId50" o:title=""/>
                   <v:shadow on="t" color="black" opacity="26214f" origin=".5" offset="-3pt,0"/>
                 </v:shape>
                 <v:shape id="תמונה 25" o:spid="_x0000_s1031" type="#_x0000_t75" style="position:absolute;left:45815;width:19717;height:10763;visibility:visible;mso-wrap-style:square" o:gfxdata="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">
-                  <v:imagedata r:id="rId50" o:title=""/>
+                  <v:imagedata r:id="rId51" o:title=""/>
                   <v:shadow on="t" color="black" opacity="26214f" origin=".5" offset="-3pt,0"/>
                 </v:shape>
                 <w10:wrap type="tight"/>
@@ -7105,7 +7328,7 @@
                     <pic:cNvPicPr/>
                   </pic:nvPicPr>
                   <pic:blipFill>
-                    <a:blip r:embed="rId51" cstate="print">
+                    <a:blip r:embed="rId52" cstate="print">
                       <a:extLst>
                         <a:ext uri="{28A0092B-C50C-407E-A947-70E740481C1C}">
                           <a14:useLocalDpi xmlns:a14="http://schemas.microsoft.com/office/drawing/2010/main" val="0"/>
@@ -7173,7 +7396,7 @@
                     <pic:cNvPicPr/>
                   </pic:nvPicPr>
                   <pic:blipFill>
-                    <a:blip r:embed="rId52" cstate="print">
+                    <a:blip r:embed="rId53" cstate="print">
                       <a:extLst>
                         <a:ext uri="{28A0092B-C50C-407E-A947-70E740481C1C}">
                           <a14:useLocalDpi xmlns:a14="http://schemas.microsoft.com/office/drawing/2010/main" val="0"/>
@@ -7626,12 +7849,12 @@
       </w:r>
     </w:p>
     <w:sectPr>
-      <w:headerReference w:type="even" r:id="rId53"/>
-      <w:headerReference w:type="default" r:id="rId54"/>
-      <w:footerReference w:type="even" r:id="rId55"/>
-      <w:footerReference w:type="default" r:id="rId56"/>
-      <w:headerReference w:type="first" r:id="rId57"/>
-      <w:footerReference w:type="first" r:id="rId58"/>
+      <w:headerReference w:type="even" r:id="rId54"/>
+      <w:headerReference w:type="default" r:id="rId55"/>
+      <w:footerReference w:type="even" r:id="rId56"/>
+      <w:footerReference w:type="default" r:id="rId57"/>
+      <w:headerReference w:type="first" r:id="rId58"/>
+      <w:footerReference w:type="first" r:id="rId59"/>
       <w:pgSz w:w="11906" w:h="16838"/>
       <w:pgMar w:top="720" w:right="720" w:bottom="720" w:left="720" w:header="708" w:footer="708" w:gutter="0"/>
       <w:cols w:space="708"/>
@@ -8006,7 +8229,7 @@
             </mc:Choice>
             <mc:Fallback>
               <w:pict>
-                <v:shapetype w14:anchorId="489D94CA" id="_x0000_t32" coordsize="21600,21600" o:spt="32" o:oned="t" path="m,l21600,21600e" filled="f">
+                <v:shapetype w14:anchorId="06A81E4F" id="_x0000_t32" coordsize="21600,21600" o:spt="32" o:oned="t" path="m,l21600,21600e" filled="f">
                   <v:path arrowok="t" fillok="f" o:connecttype="none"/>
                   <o:lock v:ext="edit" shapetype="t"/>
                 </v:shapetype>
@@ -8150,8 +8373,6 @@
             </w:rPr>
             <w:t xml:space="preserve">                                                                                        סיכם: מעוז גרוסמן</w:t>
           </w:r>
-          <w:bookmarkStart w:id="0" w:name="_GoBack"/>
-          <w:bookmarkEnd w:id="0"/>
         </w:p>
       </w:tc>
       <w:tc>
@@ -8766,7 +8987,7 @@
     <w:lsdException w:name="Table Web 2" w:semiHidden="1" w:unhideWhenUsed="1"/>
     <w:lsdException w:name="Table Web 3" w:semiHidden="1" w:unhideWhenUsed="1"/>
     <w:lsdException w:name="Balloon Text" w:semiHidden="1" w:unhideWhenUsed="1"/>
-    <w:lsdException w:name="Table Grid" w:semiHidden="1" w:uiPriority="59" w:unhideWhenUsed="1"/>
+    <w:lsdException w:name="Table Grid" w:uiPriority="59"/>
     <w:lsdException w:name="Table Theme" w:semiHidden="1" w:unhideWhenUsed="1"/>
     <w:lsdException w:name="Placeholder Text" w:semiHidden="1"/>
     <w:lsdException w:name="No Spacing" w:uiPriority="1" w:qFormat="1"/>
@@ -9512,6 +9733,18 @@
       <w:color w:val="808080"/>
     </w:rPr>
   </w:style>
+  <w:style w:type="character" w:styleId="UnresolvedMention">
+    <w:name w:val="Unresolved Mention"/>
+    <w:basedOn w:val="DefaultParagraphFont"/>
+    <w:uiPriority w:val="99"/>
+    <w:semiHidden/>
+    <w:unhideWhenUsed/>
+    <w:rsid w:val="00814C3B"/>
+    <w:rPr>
+      <w:color w:val="605E5C"/>
+      <w:shd w:val="clear" w:color="auto" w:fill="E1DFDD"/>
+    </w:rPr>
+  </w:style>
 </w:styles>
 </file>
 
@@ -9805,7 +10038,7 @@
 </file>
 
 <file path=customXml/itemProps1.xml><?xml version="1.0" encoding="utf-8"?>
-<ds:datastoreItem xmlns:ds="http://schemas.openxmlformats.org/officeDocument/2006/customXml" ds:itemID="{23579DF3-3C41-45C6-A4EA-853E934FABF7}">
+<ds:datastoreItem xmlns:ds="http://schemas.openxmlformats.org/officeDocument/2006/customXml" ds:itemID="{8FA90834-1FFA-46FD-AEF2-B040D770EA67}">
   <ds:schemaRefs>
     <ds:schemaRef ds:uri="http://schemas.openxmlformats.org/officeDocument/2006/bibliography"/>
   </ds:schemaRefs>

</xml_diff>